<commit_message>
Fixed an error around the exploding simulation
</commit_message>
<xml_diff>
--- a/Meetings.docx
+++ b/Meetings.docx
@@ -110,16 +110,16 @@
         <w:rPr>
           <w:b/>
           <w:bCs/>
-          <w:sz w:val="28"/>
-          <w:szCs w:val="28"/>
+          <w:sz w:val="24"/>
+          <w:szCs w:val="24"/>
         </w:rPr>
       </w:pPr>
       <w:r>
         <w:rPr>
           <w:b/>
           <w:bCs/>
-          <w:sz w:val="28"/>
-          <w:szCs w:val="28"/>
+          <w:sz w:val="24"/>
+          <w:szCs w:val="24"/>
         </w:rPr>
         <w:t>Meeting 1</w:t>
       </w:r>
@@ -127,30 +127,281 @@
         <w:rPr>
           <w:b/>
           <w:bCs/>
-          <w:sz w:val="28"/>
-          <w:szCs w:val="28"/>
+          <w:sz w:val="24"/>
+          <w:szCs w:val="24"/>
         </w:rPr>
         <w:t xml:space="preserve"> &amp; 2</w:t>
       </w:r>
+    </w:p>
+    <w:p>
+      <w:r>
+        <w:rPr>
+          <w:b/>
+          <w:bCs/>
+        </w:rPr>
+        <w:t xml:space="preserve">Agenda: </w:t>
+      </w:r>
+      <w:r>
+        <w:t>Discuss</w:t>
+      </w:r>
+      <w:r>
+        <w:t>ed</w:t>
+      </w:r>
+      <w:r>
+        <w:t xml:space="preserve"> the </w:t>
+      </w:r>
+      <w:r>
+        <w:t>Layout of the program</w:t>
+      </w:r>
+      <w:r>
+        <w:t xml:space="preserve"> and figur</w:t>
+      </w:r>
+      <w:r>
+        <w:t>ed</w:t>
+      </w:r>
+      <w:r>
+        <w:t xml:space="preserve"> out the </w:t>
+      </w:r>
+      <w:r>
+        <w:t xml:space="preserve">classes and functions needed </w:t>
+      </w:r>
+      <w:r>
+        <w:t>in the program.</w:t>
+      </w:r>
+    </w:p>
+    <w:p>
+      <w:r>
+        <w:t xml:space="preserve">Partially constructing the structure of the code. Creating the classes, initializing a few variables, </w:t>
+      </w:r>
+      <w:r>
+        <w:t>naming</w:t>
+      </w:r>
+      <w:r>
+        <w:t xml:space="preserve"> and declaring the functions with return types.</w:t>
+      </w:r>
+    </w:p>
+    <w:p>
+      <w:pPr>
+        <w:rPr>
+          <w:b/>
+          <w:bCs/>
+          <w:sz w:val="24"/>
+          <w:szCs w:val="24"/>
+        </w:rPr>
+      </w:pPr>
+      <w:r>
+        <w:rPr>
+          <w:b/>
+          <w:bCs/>
+          <w:sz w:val="24"/>
+          <w:szCs w:val="24"/>
+        </w:rPr>
+        <w:t>Meeting 3:</w:t>
+      </w:r>
+    </w:p>
+    <w:p>
+      <w:r>
+        <w:rPr>
+          <w:b/>
+          <w:bCs/>
+        </w:rPr>
+        <w:t xml:space="preserve">Agenda: </w:t>
+      </w:r>
+      <w:r>
+        <w:t>Dividing the classes amongst each other to build the code</w:t>
+      </w:r>
+      <w:r>
+        <w:t xml:space="preserve"> for the respective classes. </w:t>
+      </w:r>
+      <w:r>
+        <w:t xml:space="preserve">Cards and the Game was implemented by Karan and Player was implemented by Ishita.  </w:t>
+      </w:r>
+    </w:p>
+    <w:p>
+      <w:pPr>
+        <w:rPr>
+          <w:b/>
+          <w:bCs/>
+          <w:sz w:val="24"/>
+          <w:szCs w:val="24"/>
+        </w:rPr>
+      </w:pPr>
+      <w:r>
+        <w:rPr>
+          <w:b/>
+          <w:bCs/>
+          <w:sz w:val="24"/>
+          <w:szCs w:val="24"/>
+        </w:rPr>
+        <w:t>Meeting 4:</w:t>
+      </w:r>
+    </w:p>
+    <w:p>
+      <w:r>
+        <w:rPr>
+          <w:b/>
+          <w:bCs/>
+        </w:rPr>
+        <w:t xml:space="preserve">Agenda: </w:t>
+      </w:r>
+      <w:r>
+        <w:t xml:space="preserve">Completed the rest of the code around the Game Class on zoom call to make the basic version of blackjack code fully running. </w:t>
+      </w:r>
+    </w:p>
+    <w:p>
+      <w:pPr>
+        <w:rPr>
+          <w:b/>
+          <w:bCs/>
+          <w:sz w:val="24"/>
+          <w:szCs w:val="24"/>
+        </w:rPr>
+      </w:pPr>
+      <w:r>
+        <w:rPr>
+          <w:b/>
+          <w:bCs/>
+          <w:sz w:val="24"/>
+          <w:szCs w:val="24"/>
+        </w:rPr>
+        <w:t>Meeting 5:</w:t>
+      </w:r>
+    </w:p>
+    <w:p>
+      <w:r>
+        <w:rPr>
+          <w:b/>
+          <w:bCs/>
+        </w:rPr>
+        <w:t>Agenda</w:t>
+      </w:r>
+      <w:r>
+        <w:rPr>
+          <w:b/>
+          <w:bCs/>
+        </w:rPr>
+        <w:t>:</w:t>
+      </w:r>
+      <w:r>
+        <w:t xml:space="preserve"> We discussed the possible variations we could</w:t>
+      </w:r>
+      <w:r>
+        <w:t xml:space="preserve"> create with blackjack and how </w:t>
+      </w:r>
+      <w:proofErr w:type="gramStart"/>
+      <w:r>
+        <w:t>would we could</w:t>
+      </w:r>
+      <w:proofErr w:type="gramEnd"/>
+      <w:r>
+        <w:t xml:space="preserve"> possible structure them. The basic structure of running the simulations was constructed and then of the simulations of the variations were divided amongst us.</w:t>
+      </w:r>
+    </w:p>
+    <w:p>
+      <w:pPr>
+        <w:rPr>
+          <w:b/>
+          <w:bCs/>
+          <w:sz w:val="24"/>
+          <w:szCs w:val="24"/>
+        </w:rPr>
+      </w:pPr>
+      <w:r>
+        <w:rPr>
+          <w:b/>
+          <w:bCs/>
+          <w:sz w:val="24"/>
+          <w:szCs w:val="24"/>
+        </w:rPr>
+        <w:t>Meeting 6:</w:t>
+      </w:r>
+    </w:p>
+    <w:p>
+      <w:r>
+        <w:rPr>
+          <w:b/>
+          <w:bCs/>
+        </w:rPr>
+        <w:t xml:space="preserve">Agenda: </w:t>
+      </w:r>
+      <w:r>
+        <w:t xml:space="preserve">Code was shifted and imported in a jupyter notebook. Meeting memo and </w:t>
+      </w:r>
+      <w:r>
+        <w:t>graphs were</w:t>
+      </w:r>
+      <w:r>
+        <w:t xml:space="preserve"> creat</w:t>
+      </w:r>
+      <w:r>
+        <w:t>ed</w:t>
+      </w:r>
+      <w:r>
+        <w:t xml:space="preserve"> after all the simulations </w:t>
+      </w:r>
+      <w:r>
+        <w:t xml:space="preserve">results </w:t>
+      </w:r>
+      <w:r>
+        <w:t>were store</w:t>
+      </w:r>
+      <w:r>
+        <w:t>d</w:t>
+      </w:r>
+      <w:r>
+        <w:t xml:space="preserve"> in a data frame.</w:t>
+      </w:r>
+    </w:p>
+    <w:p>
+      <w:pPr>
+        <w:rPr>
+          <w:b/>
+          <w:bCs/>
+          <w:sz w:val="24"/>
+          <w:szCs w:val="24"/>
+        </w:rPr>
+      </w:pPr>
+      <w:r>
+        <w:rPr>
+          <w:b/>
+          <w:bCs/>
+          <w:sz w:val="24"/>
+          <w:szCs w:val="24"/>
+        </w:rPr>
+        <w:t xml:space="preserve">Meeting 7: </w:t>
+      </w:r>
+    </w:p>
+    <w:p>
+      <w:pPr>
+        <w:rPr>
+          <w:b/>
+          <w:bCs/>
+        </w:rPr>
+      </w:pPr>
+      <w:r>
+        <w:rPr>
+          <w:b/>
+          <w:bCs/>
+        </w:rPr>
+        <w:t xml:space="preserve">Agenda: </w:t>
+      </w:r>
+      <w:r>
+        <w:t xml:space="preserve">Creating the </w:t>
+      </w:r>
+      <w:r>
+        <w:t>power point slides</w:t>
+      </w:r>
+      <w:r>
+        <w:t xml:space="preserve"> and rehearsing it for the final </w:t>
+      </w:r>
+      <w:r>
+        <w:t>presentation.</w:t>
+      </w:r>
+    </w:p>
+    <w:p>
       <w:bookmarkStart w:id="0" w:name="_GoBack"/>
       <w:bookmarkEnd w:id="0"/>
     </w:p>
-    <w:p>
-      <w:r>
-        <w:rPr>
-          <w:b/>
-          <w:bCs/>
-        </w:rPr>
-        <w:t xml:space="preserve">Agenda: </w:t>
-      </w:r>
-      <w:r>
-        <w:t xml:space="preserve">Discussing the </w:t>
-      </w:r>
-      <w:r>
-        <w:t>Layout of the program, like which classes and functions are needed and should be included in them.</w:t>
-      </w:r>
-    </w:p>
-    <w:p/>
     <w:sectPr>
       <w:pgSz w:w="12240" w:h="15840"/>
       <w:pgMar w:top="1440" w:right="1440" w:bottom="1440" w:left="1440" w:header="720" w:footer="720" w:gutter="0"/>

</xml_diff>